<commit_message>
Add final touches to docs
</commit_message>
<xml_diff>
--- a/docs/NDPeshev19_Software_Development.docx
+++ b/docs/NDPeshev19_Software_Development.docx
@@ -1,6 +1,6 @@
 
 <file path=word/document.xml><?xml version="1.0" encoding="utf-8"?>
-<w:document xmlns:wpc="http://schemas.microsoft.com/office/word/2010/wordprocessingCanvas" xmlns:cx="http://schemas.microsoft.com/office/drawing/2014/chartex" xmlns:cx1="http://schemas.microsoft.com/office/drawing/2015/9/8/chartex" xmlns:cx2="http://schemas.microsoft.com/office/drawing/2015/10/21/chartex" xmlns:cx3="http://schemas.microsoft.com/office/drawing/2016/5/9/chartex" xmlns:cx4="http://schemas.microsoft.com/office/drawing/2016/5/10/chartex" xmlns:cx5="http://schemas.microsoft.com/office/drawing/2016/5/11/chartex" xmlns:cx6="http://schemas.microsoft.com/office/drawing/2016/5/12/chartex" xmlns:cx7="http://schemas.microsoft.com/office/drawing/2016/5/13/chartex" xmlns:cx8="http://schemas.microsoft.com/office/drawing/2016/5/14/chartex" xmlns:mc="http://schemas.openxmlformats.org/markup-compatibility/2006" xmlns:aink="http://schemas.microsoft.com/office/drawing/2016/ink" xmlns:am3d="http://schemas.microsoft.com/office/drawing/2017/model3d" xmlns:o="urn:schemas-microsoft-com:office:office" xmlns:r="http://schemas.openxmlformats.org/officeDocument/2006/relationships" xmlns:m="http://schemas.openxmlformats.org/officeDocument/2006/math" xmlns:v="urn:schemas-microsoft-com:vml" xmlns:wp14="http://schemas.microsoft.com/office/word/2010/wordprocessingDrawing" xmlns:wp="http://schemas.openxmlformats.org/drawingml/2006/wordprocessingDrawing" xmlns:w10="urn:schemas-microsoft-com:office:word" xmlns:w="http://schemas.openxmlformats.org/wordprocessingml/2006/main" xmlns:w14="http://schemas.microsoft.com/office/word/2010/wordml" xmlns:w15="http://schemas.microsoft.com/office/word/2012/wordml" xmlns:w16cex="http://schemas.microsoft.com/office/word/2018/wordml/cex" xmlns:w16cid="http://schemas.microsoft.com/office/word/2016/wordml/cid" xmlns:w16="http://schemas.microsoft.com/office/word/2018/wordml" xmlns:w16sdtdh="http://schemas.microsoft.com/office/word/2020/wordml/sdtdatahash" xmlns:w16se="http://schemas.microsoft.com/office/word/2015/wordml/symex" xmlns:wpg="http://schemas.microsoft.com/office/word/2010/wordprocessingGroup" xmlns:wpi="http://schemas.microsoft.com/office/word/2010/wordprocessingInk" xmlns:wne="http://schemas.microsoft.com/office/word/2006/wordml" xmlns:wps="http://schemas.microsoft.com/office/word/2010/wordprocessingShape" mc:Ignorable="w14 w15 w16se w16cid w16 w16cex w16sdtdh wp14">
+<w:document xmlns:wpc="http://schemas.microsoft.com/office/word/2010/wordprocessingCanvas" xmlns:cx="http://schemas.microsoft.com/office/drawing/2014/chartex" xmlns:cx1="http://schemas.microsoft.com/office/drawing/2015/9/8/chartex" xmlns:cx2="http://schemas.microsoft.com/office/drawing/2015/10/21/chartex" xmlns:cx3="http://schemas.microsoft.com/office/drawing/2016/5/9/chartex" xmlns:cx4="http://schemas.microsoft.com/office/drawing/2016/5/10/chartex" xmlns:cx5="http://schemas.microsoft.com/office/drawing/2016/5/11/chartex" xmlns:cx6="http://schemas.microsoft.com/office/drawing/2016/5/12/chartex" xmlns:cx7="http://schemas.microsoft.com/office/drawing/2016/5/13/chartex" xmlns:cx8="http://schemas.microsoft.com/office/drawing/2016/5/14/chartex" xmlns:mc="http://schemas.openxmlformats.org/markup-compatibility/2006" xmlns:aink="http://schemas.microsoft.com/office/drawing/2016/ink" xmlns:am3d="http://schemas.microsoft.com/office/drawing/2017/model3d" xmlns:o="urn:schemas-microsoft-com:office:office" xmlns:r="http://schemas.openxmlformats.org/officeDocument/2006/relationships" xmlns:m="http://schemas.openxmlformats.org/officeDocument/2006/math" xmlns:v="urn:schemas-microsoft-com:vml" xmlns:wp14="http://schemas.microsoft.com/office/word/2010/wordprocessingDrawing" xmlns:wp="http://schemas.openxmlformats.org/drawingml/2006/wordprocessingDrawing" xmlns:w10="urn:schemas-microsoft-com:office:word" xmlns:w="http://schemas.openxmlformats.org/wordprocessingml/2006/main" xmlns:w14="http://schemas.microsoft.com/office/word/2010/wordml" xmlns:w15="http://schemas.microsoft.com/office/word/2012/wordml" xmlns:w16cid="http://schemas.microsoft.com/office/word/2016/wordml/cid" xmlns:w16se="http://schemas.microsoft.com/office/word/2015/wordml/symex" xmlns:wpg="http://schemas.microsoft.com/office/word/2010/wordprocessingGroup" xmlns:wpi="http://schemas.microsoft.com/office/word/2010/wordprocessingInk" xmlns:wne="http://schemas.microsoft.com/office/word/2006/wordml" xmlns:wps="http://schemas.microsoft.com/office/word/2010/wordprocessingShape" mc:Ignorable="w14 w15 w16se w16cid wp14">
   <w:body>
     <w:p>
       <w:pPr>
@@ -2774,7 +2774,15 @@
       </w:r>
       <w:proofErr w:type="spellEnd"/>
       <w:r>
-        <w:t xml:space="preserve"> ще бъдат създадени специални процеси за постоянно деплойване на платформата. За целта ще се използва платформата на </w:t>
+        <w:t xml:space="preserve"> ще бъдат създадени специални процеси за постоянно </w:t>
+      </w:r>
+      <w:proofErr w:type="spellStart"/>
+      <w:r>
+        <w:t>деплойване</w:t>
+      </w:r>
+      <w:proofErr w:type="spellEnd"/>
+      <w:r>
+        <w:t xml:space="preserve"> на платформата. За целта ще се използва платформата на </w:t>
       </w:r>
       <w:r>
         <w:rPr>
@@ -2899,7 +2907,42 @@
         <w:jc w:val="both"/>
       </w:pPr>
       <w:r>
-        <w:t>Описание на слоевете, предназначението им, библиотеки и методи включени в съответния слой.</w:t>
+        <w:t xml:space="preserve">Сървърната част на проекта представлява трислойна архитектура съставена от </w:t>
+      </w:r>
+      <w:proofErr w:type="spellStart"/>
+      <w:r>
+        <w:rPr>
+          <w:lang w:val="en-US"/>
+        </w:rPr>
+        <w:t>WebHost</w:t>
+      </w:r>
+      <w:proofErr w:type="spellEnd"/>
+      <w:r>
+        <w:rPr>
+          <w:lang w:val="en-US"/>
+        </w:rPr>
+        <w:t xml:space="preserve">, Services </w:t>
+      </w:r>
+      <w:r>
+        <w:t xml:space="preserve">и </w:t>
+      </w:r>
+      <w:r>
+        <w:rPr>
+          <w:lang w:val="en-US"/>
+        </w:rPr>
+        <w:t xml:space="preserve">Data </w:t>
+      </w:r>
+      <w:r>
+        <w:t xml:space="preserve">слой. Те отговарят съответно за представянето на </w:t>
+      </w:r>
+      <w:r>
+        <w:rPr>
+          <w:lang w:val="en-US"/>
+        </w:rPr>
+        <w:t>API-</w:t>
+      </w:r>
+      <w:r>
+        <w:t>то, бизнес логиката и обработката и запазването на данните.</w:t>
       </w:r>
     </w:p>
     <w:p>
@@ -2915,6 +2958,7 @@
         <w:rPr>
           <w:rFonts w:ascii="Calibri" w:hAnsi="Calibri"/>
         </w:rPr>
+        <w:lastRenderedPageBreak/>
         <w:t>Организация и код на заявките към база от данни</w:t>
       </w:r>
       <w:bookmarkEnd w:id="14"/>
@@ -2925,6 +2969,24 @@
         <w:jc w:val="both"/>
       </w:pPr>
       <w:r>
+        <w:t xml:space="preserve">За заявките към базата данни отговаря </w:t>
+      </w:r>
+      <w:r>
+        <w:rPr>
+          <w:lang w:val="en-US"/>
+        </w:rPr>
+        <w:t>Microsoft Entity Framework</w:t>
+      </w:r>
+      <w:r>
+        <w:t>. Конфигурирана е по специален начин за разделяне на заявките, което подобрява производителността. Всичко това е организирано в класова йерархична структура.</w:t>
+      </w:r>
+    </w:p>
+    <w:p>
+      <w:pPr>
+        <w:ind w:firstLine="709"/>
+        <w:jc w:val="both"/>
+      </w:pPr>
+      <w:r>
         <w:t>Описание на инструментариума за достъп до базата данни от гледна точка на програмния код. Описание на методите за извличане, добавяне и изтриване на обекти в базата данни.</w:t>
       </w:r>
     </w:p>
@@ -2941,7 +3003,6 @@
         <w:rPr>
           <w:rFonts w:ascii="Calibri" w:hAnsi="Calibri"/>
         </w:rPr>
-        <w:lastRenderedPageBreak/>
         <w:t xml:space="preserve">Наличие и </w:t>
       </w:r>
       <w:proofErr w:type="spellStart"/>
@@ -2966,28 +3027,163 @@
         <w:jc w:val="both"/>
       </w:pPr>
       <w:r>
-        <w:t>Описание на основните функционалности на интерфейса на приложението.</w:t>
-      </w:r>
+        <w:t>Приложението е проектирано да бъде изключително лесно-достъпно и интуитивно. Предназначено е за широка аудитория, което изисква висока достъпност и адаптивност на потребителския интерфейс. Приложението ще поддържа добавяне, триене и редактиране на информация.</w:t>
+      </w:r>
+    </w:p>
+    <w:p>
+      <w:pPr>
+        <w:pStyle w:val="Heading1"/>
+        <w:rPr>
+          <w:rFonts w:ascii="Calibri" w:hAnsi="Calibri"/>
+        </w:rPr>
+      </w:pPr>
+      <w:bookmarkStart w:id="16" w:name="_Тестване"/>
+      <w:bookmarkStart w:id="17" w:name="_Toc96509803"/>
+      <w:bookmarkStart w:id="18" w:name="_GoBack"/>
+      <w:bookmarkEnd w:id="16"/>
+      <w:bookmarkEnd w:id="18"/>
+      <w:r>
+        <w:rPr>
+          <w:rFonts w:ascii="Calibri" w:hAnsi="Calibri"/>
+        </w:rPr>
+        <w:t>Тестване</w:t>
+      </w:r>
+      <w:bookmarkEnd w:id="17"/>
     </w:p>
     <w:p>
       <w:pPr>
         <w:ind w:firstLine="709"/>
         <w:jc w:val="both"/>
         <w:rPr>
-          <w:i/>
-        </w:rPr>
-      </w:pPr>
-      <w:r>
-        <w:rPr>
-          <w:i/>
-        </w:rPr>
-        <w:t>Забележка: Н</w:t>
-      </w:r>
-      <w:r>
-        <w:rPr>
-          <w:i/>
-        </w:rPr>
-        <w:t>яма формално изискване на определен брой диаграми от даден вид, за даден брой проектанти.</w:t>
+          <w:lang w:val="en-US"/>
+        </w:rPr>
+      </w:pPr>
+      <w:r>
+        <w:t>За</w:t>
+      </w:r>
+      <w:r>
+        <w:rPr>
+          <w:lang w:val="en-US"/>
+        </w:rPr>
+        <w:t xml:space="preserve"> </w:t>
+      </w:r>
+      <w:proofErr w:type="spellStart"/>
+      <w:r>
+        <w:t>юнит</w:t>
+      </w:r>
+      <w:proofErr w:type="spellEnd"/>
+      <w:r>
+        <w:rPr>
+          <w:lang w:val="en-US"/>
+        </w:rPr>
+        <w:t xml:space="preserve"> </w:t>
+      </w:r>
+      <w:r>
+        <w:t xml:space="preserve">тестване на </w:t>
+      </w:r>
+      <w:r>
+        <w:rPr>
+          <w:lang w:val="en-US"/>
+        </w:rPr>
+        <w:t xml:space="preserve">.Net </w:t>
+      </w:r>
+      <w:r>
+        <w:t>частта на проекта ще се използва популярната библиотека „</w:t>
+      </w:r>
+      <w:r>
+        <w:rPr>
+          <w:lang w:val="en-US"/>
+        </w:rPr>
+        <w:t>XUnit.Net”</w:t>
+      </w:r>
+      <w:r>
+        <w:t>. Там ще бъдат структурирани и написани всички тестове по кода. За „</w:t>
+      </w:r>
+      <w:r>
+        <w:rPr>
+          <w:lang w:val="en-US"/>
+        </w:rPr>
+        <w:t xml:space="preserve">React” </w:t>
+      </w:r>
+      <w:r>
+        <w:t xml:space="preserve">частта </w:t>
+      </w:r>
+      <w:r>
+        <w:t>ще се правят</w:t>
+      </w:r>
+      <w:r>
+        <w:rPr>
+          <w:lang w:val="en-US"/>
+        </w:rPr>
+        <w:t xml:space="preserve"> </w:t>
+      </w:r>
+      <w:proofErr w:type="spellStart"/>
+      <w:r>
+        <w:t>юнит</w:t>
+      </w:r>
+      <w:proofErr w:type="spellEnd"/>
+      <w:r>
+        <w:t xml:space="preserve"> тестове чрез </w:t>
+      </w:r>
+      <w:r>
+        <w:rPr>
+          <w:lang w:val="en-US"/>
+        </w:rPr>
+        <w:t xml:space="preserve">jest </w:t>
+      </w:r>
+      <w:r>
+        <w:t xml:space="preserve">и </w:t>
+      </w:r>
+      <w:r>
+        <w:rPr>
+          <w:lang w:val="en-US"/>
+        </w:rPr>
+        <w:t xml:space="preserve">end-to-end </w:t>
+      </w:r>
+      <w:r>
+        <w:t xml:space="preserve">тестове чрез </w:t>
+      </w:r>
+      <w:r>
+        <w:rPr>
+          <w:lang w:val="en-US"/>
+        </w:rPr>
+        <w:t xml:space="preserve">Playwright. </w:t>
+      </w:r>
+      <w:r>
+        <w:t>Две библиотеки създадени специално за правене на тестове.</w:t>
+      </w:r>
+      <w:r>
+        <w:rPr>
+          <w:lang w:val="en-US"/>
+        </w:rPr>
+        <w:t xml:space="preserve"> </w:t>
+      </w:r>
+      <w:r>
+        <w:t xml:space="preserve">Чрез </w:t>
+      </w:r>
+      <w:r>
+        <w:rPr>
+          <w:lang w:val="en-US"/>
+        </w:rPr>
+        <w:t xml:space="preserve">Playwright </w:t>
+      </w:r>
+      <w:r>
+        <w:t>ще се направят тестове за мобилни устройства, таблети, даже и „</w:t>
+      </w:r>
+      <w:r>
+        <w:rPr>
+          <w:lang w:val="en-US"/>
+        </w:rPr>
+        <w:t xml:space="preserve">ultrawide” </w:t>
+      </w:r>
+      <w:r>
+        <w:t>монитори.</w:t>
+      </w:r>
+      <w:r>
+        <w:rPr>
+          <w:lang w:val="en-US"/>
+        </w:rPr>
+        <w:t xml:space="preserve"> </w:t>
       </w:r>
     </w:p>
     <w:p>
@@ -2997,151 +3193,93 @@
           <w:rFonts w:ascii="Calibri" w:hAnsi="Calibri"/>
         </w:rPr>
       </w:pPr>
-      <w:bookmarkStart w:id="16" w:name="_Тестване"/>
-      <w:bookmarkStart w:id="17" w:name="_Toc96509803"/>
-      <w:bookmarkEnd w:id="16"/>
+      <w:bookmarkStart w:id="19" w:name="_Toc96509804"/>
       <w:r>
         <w:rPr>
           <w:rFonts w:ascii="Calibri" w:hAnsi="Calibri"/>
         </w:rPr>
-        <w:t>Тестване</w:t>
-      </w:r>
-      <w:bookmarkEnd w:id="17"/>
+        <w:t xml:space="preserve">Заключение и </w:t>
+      </w:r>
+      <w:r>
+        <w:rPr>
+          <w:rFonts w:ascii="Calibri" w:hAnsi="Calibri"/>
+        </w:rPr>
+        <w:t>възможно</w:t>
+      </w:r>
+      <w:r>
+        <w:rPr>
+          <w:rFonts w:ascii="Calibri" w:hAnsi="Calibri"/>
+        </w:rPr>
+        <w:t xml:space="preserve"> бъдещо развитие</w:t>
+      </w:r>
+      <w:bookmarkEnd w:id="19"/>
     </w:p>
     <w:p>
       <w:pPr>
         <w:ind w:firstLine="709"/>
         <w:jc w:val="both"/>
+      </w:pPr>
+      <w:r>
+        <w:t xml:space="preserve">В заключение, приложението ще е от голяма полза на медицинските работници и ще представлява като мотивация на хората да правят кръвни дарения, което ще подпомогне медицината. Доволен съм от избора си на технологии поради високото им ниво на интеграция с други полезни инструменти относно документация, тестове, бази данни и други. Използването на трислойна архитектура ми помогна да стоя организиран и фокусиран върху това, което разработвам на момента. Като алтернатива за следващия път бих пропуснал създаването на </w:t>
+      </w:r>
+      <w:r>
         <w:rPr>
           <w:lang w:val="en-US"/>
         </w:rPr>
-      </w:pPr>
-      <w:r>
-        <w:t>За</w:t>
+        <w:t xml:space="preserve">API </w:t>
+      </w:r>
+      <w:r>
+        <w:t xml:space="preserve">и бих работил директно с </w:t>
       </w:r>
       <w:r>
         <w:rPr>
           <w:lang w:val="en-US"/>
         </w:rPr>
+        <w:t xml:space="preserve">Next </w:t>
+      </w:r>
+      <w:proofErr w:type="spellStart"/>
+      <w:r>
+        <w:rPr>
+          <w:lang w:val="en-US"/>
+        </w:rPr>
+        <w:t>js</w:t>
+      </w:r>
+      <w:proofErr w:type="spellEnd"/>
+      <w:r>
+        <w:rPr>
+          <w:lang w:val="en-US"/>
+        </w:rPr>
         <w:t xml:space="preserve"> </w:t>
       </w:r>
-      <w:proofErr w:type="spellStart"/>
-      <w:r>
-        <w:t>юнит</w:t>
-      </w:r>
-      <w:proofErr w:type="spellEnd"/>
+      <w:r>
+        <w:t xml:space="preserve">и </w:t>
+      </w:r>
       <w:r>
         <w:rPr>
           <w:lang w:val="en-US"/>
         </w:rPr>
+        <w:t xml:space="preserve">React </w:t>
+      </w:r>
+      <w:r>
+        <w:t xml:space="preserve">за създаване на логиката и визуалната част обединено. Това ще ми помогне да се движа много по-бързо и да пропусна доста от стъпките, които трябваше да правя сега. Смятам, че разширението на моето приложение би било много реалистично, постижимо и лесно, поради трислойната архитектура и добрите стандарти дадени от </w:t>
+      </w:r>
+      <w:r>
+        <w:rPr>
+          <w:lang w:val="en-US"/>
+        </w:rPr>
+        <w:t xml:space="preserve">Microsoft </w:t>
+      </w:r>
+      <w:r>
+        <w:t>за уеб разработка. При спазване на техните конвенции кода остава чист и ясен дори за хора нови към проекта.</w:t>
+      </w:r>
+      <w:r>
+        <w:rPr>
+          <w:lang w:val="en-US"/>
+        </w:rPr>
         <w:t xml:space="preserve"> </w:t>
       </w:r>
       <w:r>
-        <w:t xml:space="preserve">тестване на </w:t>
-      </w:r>
-      <w:r>
-        <w:rPr>
-          <w:lang w:val="en-US"/>
-        </w:rPr>
-        <w:t xml:space="preserve">.Net </w:t>
-      </w:r>
-      <w:r>
-        <w:t>частта на проекта ще се използва популярната библиотека „</w:t>
-      </w:r>
-      <w:r>
-        <w:rPr>
-          <w:lang w:val="en-US"/>
-        </w:rPr>
-        <w:t>XUnit.Net”</w:t>
-      </w:r>
-      <w:r>
-        <w:t>. Там ще бъдат структурирани и написани всички тестове по кода. За „</w:t>
-      </w:r>
-      <w:r>
-        <w:rPr>
-          <w:lang w:val="en-US"/>
-        </w:rPr>
-        <w:t xml:space="preserve">React” </w:t>
-      </w:r>
-      <w:r>
-        <w:t xml:space="preserve">частта </w:t>
-      </w:r>
-      <w:r>
-        <w:t>ще се правят</w:t>
-      </w:r>
-      <w:r>
-        <w:rPr>
-          <w:lang w:val="en-US"/>
-        </w:rPr>
-        <w:t xml:space="preserve"> </w:t>
-      </w:r>
-      <w:proofErr w:type="spellStart"/>
-      <w:r>
-        <w:t>юнит</w:t>
-      </w:r>
-      <w:proofErr w:type="spellEnd"/>
-      <w:r>
-        <w:t xml:space="preserve"> тестове чрез </w:t>
-      </w:r>
-      <w:r>
-        <w:rPr>
-          <w:lang w:val="en-US"/>
-        </w:rPr>
-        <w:t xml:space="preserve">jest </w:t>
-      </w:r>
-      <w:r>
-        <w:t xml:space="preserve">и </w:t>
-      </w:r>
-      <w:r>
-        <w:rPr>
-          <w:lang w:val="en-US"/>
-        </w:rPr>
-        <w:t xml:space="preserve">end-to-end </w:t>
-      </w:r>
-      <w:r>
-        <w:t xml:space="preserve">тестове чрез </w:t>
-      </w:r>
-      <w:r>
-        <w:rPr>
-          <w:lang w:val="en-US"/>
-        </w:rPr>
-        <w:t xml:space="preserve">Playwright. </w:t>
-      </w:r>
-      <w:r>
-        <w:t>Две библиотеки създадени специално за правене на тестове.</w:t>
-      </w:r>
-      <w:r>
-        <w:rPr>
-          <w:lang w:val="en-US"/>
-        </w:rPr>
-        <w:t xml:space="preserve"> </w:t>
-      </w:r>
-      <w:r>
-        <w:t xml:space="preserve">Чрез </w:t>
-      </w:r>
-      <w:r>
-        <w:rPr>
-          <w:lang w:val="en-US"/>
-        </w:rPr>
-        <w:t xml:space="preserve">Playwright </w:t>
-      </w:r>
-      <w:r>
-        <w:t>ще се направят тестове за мобилни устройства, таблети, даже и „</w:t>
-      </w:r>
-      <w:r>
-        <w:rPr>
-          <w:lang w:val="en-US"/>
-        </w:rPr>
-        <w:t xml:space="preserve">ultrawide” </w:t>
-      </w:r>
-      <w:r>
-        <w:t>монитори.</w:t>
-      </w:r>
-      <w:r>
-        <w:rPr>
-          <w:lang w:val="en-US"/>
-        </w:rPr>
-        <w:t xml:space="preserve"> </w:t>
+        <w:t>Развитие във функционалността на приложението би се отразило добре. Например записване на часове или нещо друго по-интересно за пациентите и като цяло потребителите на уебсайта.</w:t>
       </w:r>
     </w:p>
     <w:p>
@@ -3151,116 +3289,21 @@
           <w:rFonts w:ascii="Calibri" w:hAnsi="Calibri"/>
         </w:rPr>
       </w:pPr>
-      <w:bookmarkStart w:id="18" w:name="_Toc96509804"/>
+      <w:bookmarkStart w:id="20" w:name="_Toc96509805"/>
       <w:r>
         <w:rPr>
           <w:rFonts w:ascii="Calibri" w:hAnsi="Calibri"/>
         </w:rPr>
-        <w:t xml:space="preserve">Заключение и </w:t>
+        <w:lastRenderedPageBreak/>
+        <w:t>Използвани литературни източници</w:t>
       </w:r>
       <w:r>
         <w:rPr>
           <w:rFonts w:ascii="Calibri" w:hAnsi="Calibri"/>
         </w:rPr>
-        <w:t>възможно</w:t>
-      </w:r>
-      <w:r>
-        <w:rPr>
-          <w:rFonts w:ascii="Calibri" w:hAnsi="Calibri"/>
-        </w:rPr>
-        <w:t xml:space="preserve"> бъдещо развитие</w:t>
-      </w:r>
-      <w:bookmarkEnd w:id="18"/>
-    </w:p>
-    <w:p>
-      <w:pPr>
-        <w:ind w:firstLine="709"/>
-        <w:jc w:val="both"/>
-      </w:pPr>
-      <w:r>
-        <w:t xml:space="preserve">В заключение, приложението ще е от голяма полза на медицинските работници и ще представлява като мотивация на хората да правят кръвни дарения, което ще подпомогне медицината. Доволен съм от избора си на технологии поради високото им ниво на интеграция с други полезни инструменти относно документация, тестове, бази данни и други. Използването на трислойна архитектура ми помогна да стоя организиран и фокусиран върху това, което разработвам на момента. Като алтернатива за следващия път бих пропуснал създаването на </w:t>
-      </w:r>
-      <w:r>
-        <w:rPr>
-          <w:lang w:val="en-US"/>
-        </w:rPr>
-        <w:t xml:space="preserve">API </w:t>
-      </w:r>
-      <w:r>
-        <w:t xml:space="preserve">и бих работил директно с </w:t>
-      </w:r>
-      <w:r>
-        <w:rPr>
-          <w:lang w:val="en-US"/>
-        </w:rPr>
-        <w:t xml:space="preserve">Next </w:t>
-      </w:r>
-      <w:proofErr w:type="spellStart"/>
-      <w:r>
-        <w:rPr>
-          <w:lang w:val="en-US"/>
-        </w:rPr>
-        <w:t>js</w:t>
-      </w:r>
-      <w:proofErr w:type="spellEnd"/>
-      <w:r>
-        <w:rPr>
-          <w:lang w:val="en-US"/>
-        </w:rPr>
-        <w:t xml:space="preserve"> </w:t>
-      </w:r>
-      <w:r>
-        <w:t xml:space="preserve">и </w:t>
-      </w:r>
-      <w:r>
-        <w:rPr>
-          <w:lang w:val="en-US"/>
-        </w:rPr>
-        <w:t xml:space="preserve">React </w:t>
-      </w:r>
-      <w:r>
-        <w:t xml:space="preserve">за създаване на логиката и визуалната част обединено. Това ще ми помогне да се движа много по-бързо и да пропусна доста от стъпките, които трябваше да правя сега. Смятам, че разширението на моето приложение би било много реалистично, постижимо и лесно, поради трислойната архитектура и добрите стандарти дадени от </w:t>
-      </w:r>
-      <w:r>
-        <w:rPr>
-          <w:lang w:val="en-US"/>
-        </w:rPr>
-        <w:t xml:space="preserve">Microsoft </w:t>
-      </w:r>
-      <w:r>
-        <w:t>за уеб разработка. При спазване на техните конвенции кода остава чист и ясен дори за хора нови към проекта.</w:t>
-      </w:r>
-      <w:r>
-        <w:rPr>
-          <w:lang w:val="en-US"/>
-        </w:rPr>
-        <w:t xml:space="preserve"> </w:t>
-      </w:r>
-      <w:r>
-        <w:t>Развитие във функционалността на приложението би се отразило добре. Например записване на часове или нещо друго по-интересно за пациентите и като цяло потребителите на уебсайта.</w:t>
-      </w:r>
-    </w:p>
-    <w:p>
-      <w:pPr>
-        <w:pStyle w:val="Heading1"/>
-        <w:rPr>
-          <w:rFonts w:ascii="Calibri" w:hAnsi="Calibri"/>
-        </w:rPr>
-      </w:pPr>
-      <w:bookmarkStart w:id="19" w:name="_Toc96509805"/>
-      <w:r>
-        <w:rPr>
-          <w:rFonts w:ascii="Calibri" w:hAnsi="Calibri"/>
-        </w:rPr>
-        <w:t>Използвани литературни източници</w:t>
-      </w:r>
-      <w:r>
-        <w:rPr>
-          <w:rFonts w:ascii="Calibri" w:hAnsi="Calibri"/>
-        </w:rPr>
         <w:t xml:space="preserve"> и Уеб сайтове</w:t>
       </w:r>
-      <w:bookmarkEnd w:id="19"/>
+      <w:bookmarkEnd w:id="20"/>
     </w:p>
     <w:p>
       <w:pPr>
@@ -3540,15 +3583,14 @@
           <w:rFonts w:ascii="Calibri" w:hAnsi="Calibri"/>
         </w:rPr>
       </w:pPr>
-      <w:bookmarkStart w:id="20" w:name="_Toc96509806"/>
+      <w:bookmarkStart w:id="21" w:name="_Toc96509806"/>
       <w:r>
         <w:rPr>
           <w:rFonts w:ascii="Calibri" w:hAnsi="Calibri"/>
         </w:rPr>
-        <w:lastRenderedPageBreak/>
         <w:t>Приложения</w:t>
       </w:r>
-      <w:bookmarkEnd w:id="20"/>
+      <w:bookmarkEnd w:id="21"/>
     </w:p>
     <w:p>
       <w:r>
@@ -3560,11 +3602,11 @@
       <w:pPr>
         <w:pStyle w:val="Heading1"/>
       </w:pPr>
-      <w:bookmarkStart w:id="21" w:name="_Toc96509807"/>
+      <w:bookmarkStart w:id="22" w:name="_Toc96509807"/>
       <w:r>
         <w:t>Критерии и показатели за оценяване</w:t>
       </w:r>
-      <w:bookmarkEnd w:id="21"/>
+      <w:bookmarkEnd w:id="22"/>
     </w:p>
     <w:tbl>
       <w:tblPr>
@@ -4629,7 +4671,7 @@
 </file>
 
 <file path=word/endnotes.xml><?xml version="1.0" encoding="utf-8"?>
-<w:endnotes xmlns:wpc="http://schemas.microsoft.com/office/word/2010/wordprocessingCanvas" xmlns:cx="http://schemas.microsoft.com/office/drawing/2014/chartex" xmlns:cx1="http://schemas.microsoft.com/office/drawing/2015/9/8/chartex" xmlns:cx2="http://schemas.microsoft.com/office/drawing/2015/10/21/chartex" xmlns:cx3="http://schemas.microsoft.com/office/drawing/2016/5/9/chartex" xmlns:cx4="http://schemas.microsoft.com/office/drawing/2016/5/10/chartex" xmlns:cx5="http://schemas.microsoft.com/office/drawing/2016/5/11/chartex" xmlns:cx6="http://schemas.microsoft.com/office/drawing/2016/5/12/chartex" xmlns:cx7="http://schemas.microsoft.com/office/drawing/2016/5/13/chartex" xmlns:cx8="http://schemas.microsoft.com/office/drawing/2016/5/14/chartex" xmlns:mc="http://schemas.openxmlformats.org/markup-compatibility/2006" xmlns:aink="http://schemas.microsoft.com/office/drawing/2016/ink" xmlns:am3d="http://schemas.microsoft.com/office/drawing/2017/model3d" xmlns:o="urn:schemas-microsoft-com:office:office" xmlns:r="http://schemas.openxmlformats.org/officeDocument/2006/relationships" xmlns:m="http://schemas.openxmlformats.org/officeDocument/2006/math" xmlns:v="urn:schemas-microsoft-com:vml" xmlns:wp14="http://schemas.microsoft.com/office/word/2010/wordprocessingDrawing" xmlns:wp="http://schemas.openxmlformats.org/drawingml/2006/wordprocessingDrawing" xmlns:w10="urn:schemas-microsoft-com:office:word" xmlns:w="http://schemas.openxmlformats.org/wordprocessingml/2006/main" xmlns:w14="http://schemas.microsoft.com/office/word/2010/wordml" xmlns:w15="http://schemas.microsoft.com/office/word/2012/wordml" xmlns:w16cex="http://schemas.microsoft.com/office/word/2018/wordml/cex" xmlns:w16cid="http://schemas.microsoft.com/office/word/2016/wordml/cid" xmlns:w16="http://schemas.microsoft.com/office/word/2018/wordml" xmlns:w16sdtdh="http://schemas.microsoft.com/office/word/2020/wordml/sdtdatahash" xmlns:w16se="http://schemas.microsoft.com/office/word/2015/wordml/symex" xmlns:wpg="http://schemas.microsoft.com/office/word/2010/wordprocessingGroup" xmlns:wpi="http://schemas.microsoft.com/office/word/2010/wordprocessingInk" xmlns:wne="http://schemas.microsoft.com/office/word/2006/wordml" xmlns:wps="http://schemas.microsoft.com/office/word/2010/wordprocessingShape" mc:Ignorable="w14 w15 w16se w16cid w16 w16cex w16sdtdh wp14">
+<w:endnotes xmlns:wpc="http://schemas.microsoft.com/office/word/2010/wordprocessingCanvas" xmlns:cx="http://schemas.microsoft.com/office/drawing/2014/chartex" xmlns:cx1="http://schemas.microsoft.com/office/drawing/2015/9/8/chartex" xmlns:cx2="http://schemas.microsoft.com/office/drawing/2015/10/21/chartex" xmlns:cx3="http://schemas.microsoft.com/office/drawing/2016/5/9/chartex" xmlns:cx4="http://schemas.microsoft.com/office/drawing/2016/5/10/chartex" xmlns:cx5="http://schemas.microsoft.com/office/drawing/2016/5/11/chartex" xmlns:cx6="http://schemas.microsoft.com/office/drawing/2016/5/12/chartex" xmlns:cx7="http://schemas.microsoft.com/office/drawing/2016/5/13/chartex" xmlns:cx8="http://schemas.microsoft.com/office/drawing/2016/5/14/chartex" xmlns:mc="http://schemas.openxmlformats.org/markup-compatibility/2006" xmlns:aink="http://schemas.microsoft.com/office/drawing/2016/ink" xmlns:am3d="http://schemas.microsoft.com/office/drawing/2017/model3d" xmlns:o="urn:schemas-microsoft-com:office:office" xmlns:r="http://schemas.openxmlformats.org/officeDocument/2006/relationships" xmlns:m="http://schemas.openxmlformats.org/officeDocument/2006/math" xmlns:v="urn:schemas-microsoft-com:vml" xmlns:wp14="http://schemas.microsoft.com/office/word/2010/wordprocessingDrawing" xmlns:wp="http://schemas.openxmlformats.org/drawingml/2006/wordprocessingDrawing" xmlns:w10="urn:schemas-microsoft-com:office:word" xmlns:w="http://schemas.openxmlformats.org/wordprocessingml/2006/main" xmlns:w14="http://schemas.microsoft.com/office/word/2010/wordml" xmlns:w15="http://schemas.microsoft.com/office/word/2012/wordml" xmlns:w16cid="http://schemas.microsoft.com/office/word/2016/wordml/cid" xmlns:w16se="http://schemas.microsoft.com/office/word/2015/wordml/symex" xmlns:wpg="http://schemas.microsoft.com/office/word/2010/wordprocessingGroup" xmlns:wpi="http://schemas.microsoft.com/office/word/2010/wordprocessingInk" xmlns:wne="http://schemas.microsoft.com/office/word/2006/wordml" xmlns:wps="http://schemas.microsoft.com/office/word/2010/wordprocessingShape" mc:Ignorable="w14 w15 w16se w16cid wp14">
   <w:endnote w:type="separator" w:id="-1">
     <w:p>
       <w:pPr>
@@ -4661,7 +4703,7 @@
 </file>
 
 <file path=word/footer1.xml><?xml version="1.0" encoding="utf-8"?>
-<w:ftr xmlns:wpc="http://schemas.microsoft.com/office/word/2010/wordprocessingCanvas" xmlns:cx="http://schemas.microsoft.com/office/drawing/2014/chartex" xmlns:cx1="http://schemas.microsoft.com/office/drawing/2015/9/8/chartex" xmlns:cx2="http://schemas.microsoft.com/office/drawing/2015/10/21/chartex" xmlns:cx3="http://schemas.microsoft.com/office/drawing/2016/5/9/chartex" xmlns:cx4="http://schemas.microsoft.com/office/drawing/2016/5/10/chartex" xmlns:cx5="http://schemas.microsoft.com/office/drawing/2016/5/11/chartex" xmlns:cx6="http://schemas.microsoft.com/office/drawing/2016/5/12/chartex" xmlns:cx7="http://schemas.microsoft.com/office/drawing/2016/5/13/chartex" xmlns:cx8="http://schemas.microsoft.com/office/drawing/2016/5/14/chartex" xmlns:mc="http://schemas.openxmlformats.org/markup-compatibility/2006" xmlns:aink="http://schemas.microsoft.com/office/drawing/2016/ink" xmlns:am3d="http://schemas.microsoft.com/office/drawing/2017/model3d" xmlns:o="urn:schemas-microsoft-com:office:office" xmlns:r="http://schemas.openxmlformats.org/officeDocument/2006/relationships" xmlns:m="http://schemas.openxmlformats.org/officeDocument/2006/math" xmlns:v="urn:schemas-microsoft-com:vml" xmlns:wp14="http://schemas.microsoft.com/office/word/2010/wordprocessingDrawing" xmlns:wp="http://schemas.openxmlformats.org/drawingml/2006/wordprocessingDrawing" xmlns:w10="urn:schemas-microsoft-com:office:word" xmlns:w="http://schemas.openxmlformats.org/wordprocessingml/2006/main" xmlns:w14="http://schemas.microsoft.com/office/word/2010/wordml" xmlns:w15="http://schemas.microsoft.com/office/word/2012/wordml" xmlns:w16cex="http://schemas.microsoft.com/office/word/2018/wordml/cex" xmlns:w16cid="http://schemas.microsoft.com/office/word/2016/wordml/cid" xmlns:w16="http://schemas.microsoft.com/office/word/2018/wordml" xmlns:w16sdtdh="http://schemas.microsoft.com/office/word/2020/wordml/sdtdatahash" xmlns:w16se="http://schemas.microsoft.com/office/word/2015/wordml/symex" xmlns:wpg="http://schemas.microsoft.com/office/word/2010/wordprocessingGroup" xmlns:wpi="http://schemas.microsoft.com/office/word/2010/wordprocessingInk" xmlns:wne="http://schemas.microsoft.com/office/word/2006/wordml" xmlns:wps="http://schemas.microsoft.com/office/word/2010/wordprocessingShape" mc:Ignorable="w14 w15 w16se w16cid w16 w16cex w16sdtdh wp14">
+<w:ftr xmlns:wpc="http://schemas.microsoft.com/office/word/2010/wordprocessingCanvas" xmlns:cx="http://schemas.microsoft.com/office/drawing/2014/chartex" xmlns:cx1="http://schemas.microsoft.com/office/drawing/2015/9/8/chartex" xmlns:cx2="http://schemas.microsoft.com/office/drawing/2015/10/21/chartex" xmlns:cx3="http://schemas.microsoft.com/office/drawing/2016/5/9/chartex" xmlns:cx4="http://schemas.microsoft.com/office/drawing/2016/5/10/chartex" xmlns:cx5="http://schemas.microsoft.com/office/drawing/2016/5/11/chartex" xmlns:cx6="http://schemas.microsoft.com/office/drawing/2016/5/12/chartex" xmlns:cx7="http://schemas.microsoft.com/office/drawing/2016/5/13/chartex" xmlns:cx8="http://schemas.microsoft.com/office/drawing/2016/5/14/chartex" xmlns:mc="http://schemas.openxmlformats.org/markup-compatibility/2006" xmlns:aink="http://schemas.microsoft.com/office/drawing/2016/ink" xmlns:am3d="http://schemas.microsoft.com/office/drawing/2017/model3d" xmlns:o="urn:schemas-microsoft-com:office:office" xmlns:r="http://schemas.openxmlformats.org/officeDocument/2006/relationships" xmlns:m="http://schemas.openxmlformats.org/officeDocument/2006/math" xmlns:v="urn:schemas-microsoft-com:vml" xmlns:wp14="http://schemas.microsoft.com/office/word/2010/wordprocessingDrawing" xmlns:wp="http://schemas.openxmlformats.org/drawingml/2006/wordprocessingDrawing" xmlns:w10="urn:schemas-microsoft-com:office:word" xmlns:w="http://schemas.openxmlformats.org/wordprocessingml/2006/main" xmlns:w14="http://schemas.microsoft.com/office/word/2010/wordml" xmlns:w15="http://schemas.microsoft.com/office/word/2012/wordml" xmlns:w16cid="http://schemas.microsoft.com/office/word/2016/wordml/cid" xmlns:w16se="http://schemas.microsoft.com/office/word/2015/wordml/symex" xmlns:wpg="http://schemas.microsoft.com/office/word/2010/wordprocessingGroup" xmlns:wpi="http://schemas.microsoft.com/office/word/2010/wordprocessingInk" xmlns:wne="http://schemas.microsoft.com/office/word/2006/wordml" xmlns:wps="http://schemas.microsoft.com/office/word/2010/wordprocessingShape" mc:Ignorable="w14 w15 w16se w16cid wp14">
   <w:p>
     <w:pPr>
       <w:pStyle w:val="Footer"/>
@@ -4671,7 +4713,7 @@
 </file>
 
 <file path=word/footer2.xml><?xml version="1.0" encoding="utf-8"?>
-<w:ftr xmlns:wpc="http://schemas.microsoft.com/office/word/2010/wordprocessingCanvas" xmlns:cx="http://schemas.microsoft.com/office/drawing/2014/chartex" xmlns:cx1="http://schemas.microsoft.com/office/drawing/2015/9/8/chartex" xmlns:cx2="http://schemas.microsoft.com/office/drawing/2015/10/21/chartex" xmlns:cx3="http://schemas.microsoft.com/office/drawing/2016/5/9/chartex" xmlns:cx4="http://schemas.microsoft.com/office/drawing/2016/5/10/chartex" xmlns:cx5="http://schemas.microsoft.com/office/drawing/2016/5/11/chartex" xmlns:cx6="http://schemas.microsoft.com/office/drawing/2016/5/12/chartex" xmlns:cx7="http://schemas.microsoft.com/office/drawing/2016/5/13/chartex" xmlns:cx8="http://schemas.microsoft.com/office/drawing/2016/5/14/chartex" xmlns:mc="http://schemas.openxmlformats.org/markup-compatibility/2006" xmlns:aink="http://schemas.microsoft.com/office/drawing/2016/ink" xmlns:am3d="http://schemas.microsoft.com/office/drawing/2017/model3d" xmlns:o="urn:schemas-microsoft-com:office:office" xmlns:r="http://schemas.openxmlformats.org/officeDocument/2006/relationships" xmlns:m="http://schemas.openxmlformats.org/officeDocument/2006/math" xmlns:v="urn:schemas-microsoft-com:vml" xmlns:wp14="http://schemas.microsoft.com/office/word/2010/wordprocessingDrawing" xmlns:wp="http://schemas.openxmlformats.org/drawingml/2006/wordprocessingDrawing" xmlns:w10="urn:schemas-microsoft-com:office:word" xmlns:w="http://schemas.openxmlformats.org/wordprocessingml/2006/main" xmlns:w14="http://schemas.microsoft.com/office/word/2010/wordml" xmlns:w15="http://schemas.microsoft.com/office/word/2012/wordml" xmlns:w16cex="http://schemas.microsoft.com/office/word/2018/wordml/cex" xmlns:w16cid="http://schemas.microsoft.com/office/word/2016/wordml/cid" xmlns:w16="http://schemas.microsoft.com/office/word/2018/wordml" xmlns:w16sdtdh="http://schemas.microsoft.com/office/word/2020/wordml/sdtdatahash" xmlns:w16se="http://schemas.microsoft.com/office/word/2015/wordml/symex" xmlns:wpg="http://schemas.microsoft.com/office/word/2010/wordprocessingGroup" xmlns:wpi="http://schemas.microsoft.com/office/word/2010/wordprocessingInk" xmlns:wne="http://schemas.microsoft.com/office/word/2006/wordml" xmlns:wps="http://schemas.microsoft.com/office/word/2010/wordprocessingShape" mc:Ignorable="w14 w15 w16se w16cid w16 w16cex w16sdtdh wp14">
+<w:ftr xmlns:wpc="http://schemas.microsoft.com/office/word/2010/wordprocessingCanvas" xmlns:cx="http://schemas.microsoft.com/office/drawing/2014/chartex" xmlns:cx1="http://schemas.microsoft.com/office/drawing/2015/9/8/chartex" xmlns:cx2="http://schemas.microsoft.com/office/drawing/2015/10/21/chartex" xmlns:cx3="http://schemas.microsoft.com/office/drawing/2016/5/9/chartex" xmlns:cx4="http://schemas.microsoft.com/office/drawing/2016/5/10/chartex" xmlns:cx5="http://schemas.microsoft.com/office/drawing/2016/5/11/chartex" xmlns:cx6="http://schemas.microsoft.com/office/drawing/2016/5/12/chartex" xmlns:cx7="http://schemas.microsoft.com/office/drawing/2016/5/13/chartex" xmlns:cx8="http://schemas.microsoft.com/office/drawing/2016/5/14/chartex" xmlns:mc="http://schemas.openxmlformats.org/markup-compatibility/2006" xmlns:aink="http://schemas.microsoft.com/office/drawing/2016/ink" xmlns:am3d="http://schemas.microsoft.com/office/drawing/2017/model3d" xmlns:o="urn:schemas-microsoft-com:office:office" xmlns:r="http://schemas.openxmlformats.org/officeDocument/2006/relationships" xmlns:m="http://schemas.openxmlformats.org/officeDocument/2006/math" xmlns:v="urn:schemas-microsoft-com:vml" xmlns:wp14="http://schemas.microsoft.com/office/word/2010/wordprocessingDrawing" xmlns:wp="http://schemas.openxmlformats.org/drawingml/2006/wordprocessingDrawing" xmlns:w10="urn:schemas-microsoft-com:office:word" xmlns:w="http://schemas.openxmlformats.org/wordprocessingml/2006/main" xmlns:w14="http://schemas.microsoft.com/office/word/2010/wordml" xmlns:w15="http://schemas.microsoft.com/office/word/2012/wordml" xmlns:w16cid="http://schemas.microsoft.com/office/word/2016/wordml/cid" xmlns:w16se="http://schemas.microsoft.com/office/word/2015/wordml/symex" xmlns:wpg="http://schemas.microsoft.com/office/word/2010/wordprocessingGroup" xmlns:wpi="http://schemas.microsoft.com/office/word/2010/wordprocessingInk" xmlns:wne="http://schemas.microsoft.com/office/word/2006/wordml" xmlns:wps="http://schemas.microsoft.com/office/word/2010/wordprocessingShape" mc:Ignorable="w14 w15 w16se w16cid wp14">
   <w:p>
     <w:pPr>
       <w:pStyle w:val="Footer"/>
@@ -4705,7 +4747,7 @@
 </file>
 
 <file path=word/footer3.xml><?xml version="1.0" encoding="utf-8"?>
-<w:ftr xmlns:wpc="http://schemas.microsoft.com/office/word/2010/wordprocessingCanvas" xmlns:cx="http://schemas.microsoft.com/office/drawing/2014/chartex" xmlns:cx1="http://schemas.microsoft.com/office/drawing/2015/9/8/chartex" xmlns:cx2="http://schemas.microsoft.com/office/drawing/2015/10/21/chartex" xmlns:cx3="http://schemas.microsoft.com/office/drawing/2016/5/9/chartex" xmlns:cx4="http://schemas.microsoft.com/office/drawing/2016/5/10/chartex" xmlns:cx5="http://schemas.microsoft.com/office/drawing/2016/5/11/chartex" xmlns:cx6="http://schemas.microsoft.com/office/drawing/2016/5/12/chartex" xmlns:cx7="http://schemas.microsoft.com/office/drawing/2016/5/13/chartex" xmlns:cx8="http://schemas.microsoft.com/office/drawing/2016/5/14/chartex" xmlns:mc="http://schemas.openxmlformats.org/markup-compatibility/2006" xmlns:aink="http://schemas.microsoft.com/office/drawing/2016/ink" xmlns:am3d="http://schemas.microsoft.com/office/drawing/2017/model3d" xmlns:o="urn:schemas-microsoft-com:office:office" xmlns:r="http://schemas.openxmlformats.org/officeDocument/2006/relationships" xmlns:m="http://schemas.openxmlformats.org/officeDocument/2006/math" xmlns:v="urn:schemas-microsoft-com:vml" xmlns:wp14="http://schemas.microsoft.com/office/word/2010/wordprocessingDrawing" xmlns:wp="http://schemas.openxmlformats.org/drawingml/2006/wordprocessingDrawing" xmlns:w10="urn:schemas-microsoft-com:office:word" xmlns:w="http://schemas.openxmlformats.org/wordprocessingml/2006/main" xmlns:w14="http://schemas.microsoft.com/office/word/2010/wordml" xmlns:w15="http://schemas.microsoft.com/office/word/2012/wordml" xmlns:w16cex="http://schemas.microsoft.com/office/word/2018/wordml/cex" xmlns:w16cid="http://schemas.microsoft.com/office/word/2016/wordml/cid" xmlns:w16="http://schemas.microsoft.com/office/word/2018/wordml" xmlns:w16sdtdh="http://schemas.microsoft.com/office/word/2020/wordml/sdtdatahash" xmlns:w16se="http://schemas.microsoft.com/office/word/2015/wordml/symex" xmlns:wpg="http://schemas.microsoft.com/office/word/2010/wordprocessingGroup" xmlns:wpi="http://schemas.microsoft.com/office/word/2010/wordprocessingInk" xmlns:wne="http://schemas.microsoft.com/office/word/2006/wordml" xmlns:wps="http://schemas.microsoft.com/office/word/2010/wordprocessingShape" mc:Ignorable="w14 w15 w16se w16cid w16 w16cex w16sdtdh wp14">
+<w:ftr xmlns:wpc="http://schemas.microsoft.com/office/word/2010/wordprocessingCanvas" xmlns:cx="http://schemas.microsoft.com/office/drawing/2014/chartex" xmlns:cx1="http://schemas.microsoft.com/office/drawing/2015/9/8/chartex" xmlns:cx2="http://schemas.microsoft.com/office/drawing/2015/10/21/chartex" xmlns:cx3="http://schemas.microsoft.com/office/drawing/2016/5/9/chartex" xmlns:cx4="http://schemas.microsoft.com/office/drawing/2016/5/10/chartex" xmlns:cx5="http://schemas.microsoft.com/office/drawing/2016/5/11/chartex" xmlns:cx6="http://schemas.microsoft.com/office/drawing/2016/5/12/chartex" xmlns:cx7="http://schemas.microsoft.com/office/drawing/2016/5/13/chartex" xmlns:cx8="http://schemas.microsoft.com/office/drawing/2016/5/14/chartex" xmlns:mc="http://schemas.openxmlformats.org/markup-compatibility/2006" xmlns:aink="http://schemas.microsoft.com/office/drawing/2016/ink" xmlns:am3d="http://schemas.microsoft.com/office/drawing/2017/model3d" xmlns:o="urn:schemas-microsoft-com:office:office" xmlns:r="http://schemas.openxmlformats.org/officeDocument/2006/relationships" xmlns:m="http://schemas.openxmlformats.org/officeDocument/2006/math" xmlns:v="urn:schemas-microsoft-com:vml" xmlns:wp14="http://schemas.microsoft.com/office/word/2010/wordprocessingDrawing" xmlns:wp="http://schemas.openxmlformats.org/drawingml/2006/wordprocessingDrawing" xmlns:w10="urn:schemas-microsoft-com:office:word" xmlns:w="http://schemas.openxmlformats.org/wordprocessingml/2006/main" xmlns:w14="http://schemas.microsoft.com/office/word/2010/wordml" xmlns:w15="http://schemas.microsoft.com/office/word/2012/wordml" xmlns:w16cid="http://schemas.microsoft.com/office/word/2016/wordml/cid" xmlns:w16se="http://schemas.microsoft.com/office/word/2015/wordml/symex" xmlns:wpg="http://schemas.microsoft.com/office/word/2010/wordprocessingGroup" xmlns:wpi="http://schemas.microsoft.com/office/word/2010/wordprocessingInk" xmlns:wne="http://schemas.microsoft.com/office/word/2006/wordml" xmlns:wps="http://schemas.microsoft.com/office/word/2010/wordprocessingShape" mc:Ignorable="w14 w15 w16se w16cid wp14">
   <w:p>
     <w:pPr>
       <w:pStyle w:val="Footer"/>
@@ -4715,7 +4757,7 @@
 </file>
 
 <file path=word/footnotes.xml><?xml version="1.0" encoding="utf-8"?>
-<w:footnotes xmlns:wpc="http://schemas.microsoft.com/office/word/2010/wordprocessingCanvas" xmlns:cx="http://schemas.microsoft.com/office/drawing/2014/chartex" xmlns:cx1="http://schemas.microsoft.com/office/drawing/2015/9/8/chartex" xmlns:cx2="http://schemas.microsoft.com/office/drawing/2015/10/21/chartex" xmlns:cx3="http://schemas.microsoft.com/office/drawing/2016/5/9/chartex" xmlns:cx4="http://schemas.microsoft.com/office/drawing/2016/5/10/chartex" xmlns:cx5="http://schemas.microsoft.com/office/drawing/2016/5/11/chartex" xmlns:cx6="http://schemas.microsoft.com/office/drawing/2016/5/12/chartex" xmlns:cx7="http://schemas.microsoft.com/office/drawing/2016/5/13/chartex" xmlns:cx8="http://schemas.microsoft.com/office/drawing/2016/5/14/chartex" xmlns:mc="http://schemas.openxmlformats.org/markup-compatibility/2006" xmlns:aink="http://schemas.microsoft.com/office/drawing/2016/ink" xmlns:am3d="http://schemas.microsoft.com/office/drawing/2017/model3d" xmlns:o="urn:schemas-microsoft-com:office:office" xmlns:r="http://schemas.openxmlformats.org/officeDocument/2006/relationships" xmlns:m="http://schemas.openxmlformats.org/officeDocument/2006/math" xmlns:v="urn:schemas-microsoft-com:vml" xmlns:wp14="http://schemas.microsoft.com/office/word/2010/wordprocessingDrawing" xmlns:wp="http://schemas.openxmlformats.org/drawingml/2006/wordprocessingDrawing" xmlns:w10="urn:schemas-microsoft-com:office:word" xmlns:w="http://schemas.openxmlformats.org/wordprocessingml/2006/main" xmlns:w14="http://schemas.microsoft.com/office/word/2010/wordml" xmlns:w15="http://schemas.microsoft.com/office/word/2012/wordml" xmlns:w16cex="http://schemas.microsoft.com/office/word/2018/wordml/cex" xmlns:w16cid="http://schemas.microsoft.com/office/word/2016/wordml/cid" xmlns:w16="http://schemas.microsoft.com/office/word/2018/wordml" xmlns:w16sdtdh="http://schemas.microsoft.com/office/word/2020/wordml/sdtdatahash" xmlns:w16se="http://schemas.microsoft.com/office/word/2015/wordml/symex" xmlns:wpg="http://schemas.microsoft.com/office/word/2010/wordprocessingGroup" xmlns:wpi="http://schemas.microsoft.com/office/word/2010/wordprocessingInk" xmlns:wne="http://schemas.microsoft.com/office/word/2006/wordml" xmlns:wps="http://schemas.microsoft.com/office/word/2010/wordprocessingShape" mc:Ignorable="w14 w15 w16se w16cid w16 w16cex w16sdtdh wp14">
+<w:footnotes xmlns:wpc="http://schemas.microsoft.com/office/word/2010/wordprocessingCanvas" xmlns:cx="http://schemas.microsoft.com/office/drawing/2014/chartex" xmlns:cx1="http://schemas.microsoft.com/office/drawing/2015/9/8/chartex" xmlns:cx2="http://schemas.microsoft.com/office/drawing/2015/10/21/chartex" xmlns:cx3="http://schemas.microsoft.com/office/drawing/2016/5/9/chartex" xmlns:cx4="http://schemas.microsoft.com/office/drawing/2016/5/10/chartex" xmlns:cx5="http://schemas.microsoft.com/office/drawing/2016/5/11/chartex" xmlns:cx6="http://schemas.microsoft.com/office/drawing/2016/5/12/chartex" xmlns:cx7="http://schemas.microsoft.com/office/drawing/2016/5/13/chartex" xmlns:cx8="http://schemas.microsoft.com/office/drawing/2016/5/14/chartex" xmlns:mc="http://schemas.openxmlformats.org/markup-compatibility/2006" xmlns:aink="http://schemas.microsoft.com/office/drawing/2016/ink" xmlns:am3d="http://schemas.microsoft.com/office/drawing/2017/model3d" xmlns:o="urn:schemas-microsoft-com:office:office" xmlns:r="http://schemas.openxmlformats.org/officeDocument/2006/relationships" xmlns:m="http://schemas.openxmlformats.org/officeDocument/2006/math" xmlns:v="urn:schemas-microsoft-com:vml" xmlns:wp14="http://schemas.microsoft.com/office/word/2010/wordprocessingDrawing" xmlns:wp="http://schemas.openxmlformats.org/drawingml/2006/wordprocessingDrawing" xmlns:w10="urn:schemas-microsoft-com:office:word" xmlns:w="http://schemas.openxmlformats.org/wordprocessingml/2006/main" xmlns:w14="http://schemas.microsoft.com/office/word/2010/wordml" xmlns:w15="http://schemas.microsoft.com/office/word/2012/wordml" xmlns:w16cid="http://schemas.microsoft.com/office/word/2016/wordml/cid" xmlns:w16se="http://schemas.microsoft.com/office/word/2015/wordml/symex" xmlns:wpg="http://schemas.microsoft.com/office/word/2010/wordprocessingGroup" xmlns:wpi="http://schemas.microsoft.com/office/word/2010/wordprocessingInk" xmlns:wne="http://schemas.microsoft.com/office/word/2006/wordml" xmlns:wps="http://schemas.microsoft.com/office/word/2010/wordprocessingShape" mc:Ignorable="w14 w15 w16se w16cid wp14">
   <w:footnote w:type="separator" w:id="-1">
     <w:p>
       <w:pPr>
@@ -4747,7 +4789,7 @@
 </file>
 
 <file path=word/header1.xml><?xml version="1.0" encoding="utf-8"?>
-<w:hdr xmlns:wpc="http://schemas.microsoft.com/office/word/2010/wordprocessingCanvas" xmlns:cx="http://schemas.microsoft.com/office/drawing/2014/chartex" xmlns:cx1="http://schemas.microsoft.com/office/drawing/2015/9/8/chartex" xmlns:cx2="http://schemas.microsoft.com/office/drawing/2015/10/21/chartex" xmlns:cx3="http://schemas.microsoft.com/office/drawing/2016/5/9/chartex" xmlns:cx4="http://schemas.microsoft.com/office/drawing/2016/5/10/chartex" xmlns:cx5="http://schemas.microsoft.com/office/drawing/2016/5/11/chartex" xmlns:cx6="http://schemas.microsoft.com/office/drawing/2016/5/12/chartex" xmlns:cx7="http://schemas.microsoft.com/office/drawing/2016/5/13/chartex" xmlns:cx8="http://schemas.microsoft.com/office/drawing/2016/5/14/chartex" xmlns:mc="http://schemas.openxmlformats.org/markup-compatibility/2006" xmlns:aink="http://schemas.microsoft.com/office/drawing/2016/ink" xmlns:am3d="http://schemas.microsoft.com/office/drawing/2017/model3d" xmlns:o="urn:schemas-microsoft-com:office:office" xmlns:r="http://schemas.openxmlformats.org/officeDocument/2006/relationships" xmlns:m="http://schemas.openxmlformats.org/officeDocument/2006/math" xmlns:v="urn:schemas-microsoft-com:vml" xmlns:wp14="http://schemas.microsoft.com/office/word/2010/wordprocessingDrawing" xmlns:wp="http://schemas.openxmlformats.org/drawingml/2006/wordprocessingDrawing" xmlns:w10="urn:schemas-microsoft-com:office:word" xmlns:w="http://schemas.openxmlformats.org/wordprocessingml/2006/main" xmlns:w14="http://schemas.microsoft.com/office/word/2010/wordml" xmlns:w15="http://schemas.microsoft.com/office/word/2012/wordml" xmlns:w16cex="http://schemas.microsoft.com/office/word/2018/wordml/cex" xmlns:w16cid="http://schemas.microsoft.com/office/word/2016/wordml/cid" xmlns:w16="http://schemas.microsoft.com/office/word/2018/wordml" xmlns:w16sdtdh="http://schemas.microsoft.com/office/word/2020/wordml/sdtdatahash" xmlns:w16se="http://schemas.microsoft.com/office/word/2015/wordml/symex" xmlns:wpg="http://schemas.microsoft.com/office/word/2010/wordprocessingGroup" xmlns:wpi="http://schemas.microsoft.com/office/word/2010/wordprocessingInk" xmlns:wne="http://schemas.microsoft.com/office/word/2006/wordml" xmlns:wps="http://schemas.microsoft.com/office/word/2010/wordprocessingShape" mc:Ignorable="w14 w15 w16se w16cid w16 w16cex w16sdtdh wp14">
+<w:hdr xmlns:wpc="http://schemas.microsoft.com/office/word/2010/wordprocessingCanvas" xmlns:cx="http://schemas.microsoft.com/office/drawing/2014/chartex" xmlns:cx1="http://schemas.microsoft.com/office/drawing/2015/9/8/chartex" xmlns:cx2="http://schemas.microsoft.com/office/drawing/2015/10/21/chartex" xmlns:cx3="http://schemas.microsoft.com/office/drawing/2016/5/9/chartex" xmlns:cx4="http://schemas.microsoft.com/office/drawing/2016/5/10/chartex" xmlns:cx5="http://schemas.microsoft.com/office/drawing/2016/5/11/chartex" xmlns:cx6="http://schemas.microsoft.com/office/drawing/2016/5/12/chartex" xmlns:cx7="http://schemas.microsoft.com/office/drawing/2016/5/13/chartex" xmlns:cx8="http://schemas.microsoft.com/office/drawing/2016/5/14/chartex" xmlns:mc="http://schemas.openxmlformats.org/markup-compatibility/2006" xmlns:aink="http://schemas.microsoft.com/office/drawing/2016/ink" xmlns:am3d="http://schemas.microsoft.com/office/drawing/2017/model3d" xmlns:o="urn:schemas-microsoft-com:office:office" xmlns:r="http://schemas.openxmlformats.org/officeDocument/2006/relationships" xmlns:m="http://schemas.openxmlformats.org/officeDocument/2006/math" xmlns:v="urn:schemas-microsoft-com:vml" xmlns:wp14="http://schemas.microsoft.com/office/word/2010/wordprocessingDrawing" xmlns:wp="http://schemas.openxmlformats.org/drawingml/2006/wordprocessingDrawing" xmlns:w10="urn:schemas-microsoft-com:office:word" xmlns:w="http://schemas.openxmlformats.org/wordprocessingml/2006/main" xmlns:w14="http://schemas.microsoft.com/office/word/2010/wordml" xmlns:w15="http://schemas.microsoft.com/office/word/2012/wordml" xmlns:w16cid="http://schemas.microsoft.com/office/word/2016/wordml/cid" xmlns:w16se="http://schemas.microsoft.com/office/word/2015/wordml/symex" xmlns:wpg="http://schemas.microsoft.com/office/word/2010/wordprocessingGroup" xmlns:wpi="http://schemas.microsoft.com/office/word/2010/wordprocessingInk" xmlns:wne="http://schemas.microsoft.com/office/word/2006/wordml" xmlns:wps="http://schemas.microsoft.com/office/word/2010/wordprocessingShape" mc:Ignorable="w14 w15 w16se w16cid wp14">
   <w:p>
     <w:pPr>
       <w:pStyle w:val="Header"/>
@@ -4757,7 +4799,7 @@
 </file>
 
 <file path=word/header2.xml><?xml version="1.0" encoding="utf-8"?>
-<w:hdr xmlns:wpc="http://schemas.microsoft.com/office/word/2010/wordprocessingCanvas" xmlns:cx="http://schemas.microsoft.com/office/drawing/2014/chartex" xmlns:cx1="http://schemas.microsoft.com/office/drawing/2015/9/8/chartex" xmlns:cx2="http://schemas.microsoft.com/office/drawing/2015/10/21/chartex" xmlns:cx3="http://schemas.microsoft.com/office/drawing/2016/5/9/chartex" xmlns:cx4="http://schemas.microsoft.com/office/drawing/2016/5/10/chartex" xmlns:cx5="http://schemas.microsoft.com/office/drawing/2016/5/11/chartex" xmlns:cx6="http://schemas.microsoft.com/office/drawing/2016/5/12/chartex" xmlns:cx7="http://schemas.microsoft.com/office/drawing/2016/5/13/chartex" xmlns:cx8="http://schemas.microsoft.com/office/drawing/2016/5/14/chartex" xmlns:mc="http://schemas.openxmlformats.org/markup-compatibility/2006" xmlns:aink="http://schemas.microsoft.com/office/drawing/2016/ink" xmlns:am3d="http://schemas.microsoft.com/office/drawing/2017/model3d" xmlns:o="urn:schemas-microsoft-com:office:office" xmlns:r="http://schemas.openxmlformats.org/officeDocument/2006/relationships" xmlns:m="http://schemas.openxmlformats.org/officeDocument/2006/math" xmlns:v="urn:schemas-microsoft-com:vml" xmlns:wp14="http://schemas.microsoft.com/office/word/2010/wordprocessingDrawing" xmlns:wp="http://schemas.openxmlformats.org/drawingml/2006/wordprocessingDrawing" xmlns:w10="urn:schemas-microsoft-com:office:word" xmlns:w="http://schemas.openxmlformats.org/wordprocessingml/2006/main" xmlns:w14="http://schemas.microsoft.com/office/word/2010/wordml" xmlns:w15="http://schemas.microsoft.com/office/word/2012/wordml" xmlns:w16cex="http://schemas.microsoft.com/office/word/2018/wordml/cex" xmlns:w16cid="http://schemas.microsoft.com/office/word/2016/wordml/cid" xmlns:w16="http://schemas.microsoft.com/office/word/2018/wordml" xmlns:w16sdtdh="http://schemas.microsoft.com/office/word/2020/wordml/sdtdatahash" xmlns:w16se="http://schemas.microsoft.com/office/word/2015/wordml/symex" xmlns:wpg="http://schemas.microsoft.com/office/word/2010/wordprocessingGroup" xmlns:wpi="http://schemas.microsoft.com/office/word/2010/wordprocessingInk" xmlns:wne="http://schemas.microsoft.com/office/word/2006/wordml" xmlns:wps="http://schemas.microsoft.com/office/word/2010/wordprocessingShape" mc:Ignorable="w14 w15 w16se w16cid w16 w16cex w16sdtdh wp14">
+<w:hdr xmlns:wpc="http://schemas.microsoft.com/office/word/2010/wordprocessingCanvas" xmlns:cx="http://schemas.microsoft.com/office/drawing/2014/chartex" xmlns:cx1="http://schemas.microsoft.com/office/drawing/2015/9/8/chartex" xmlns:cx2="http://schemas.microsoft.com/office/drawing/2015/10/21/chartex" xmlns:cx3="http://schemas.microsoft.com/office/drawing/2016/5/9/chartex" xmlns:cx4="http://schemas.microsoft.com/office/drawing/2016/5/10/chartex" xmlns:cx5="http://schemas.microsoft.com/office/drawing/2016/5/11/chartex" xmlns:cx6="http://schemas.microsoft.com/office/drawing/2016/5/12/chartex" xmlns:cx7="http://schemas.microsoft.com/office/drawing/2016/5/13/chartex" xmlns:cx8="http://schemas.microsoft.com/office/drawing/2016/5/14/chartex" xmlns:mc="http://schemas.openxmlformats.org/markup-compatibility/2006" xmlns:aink="http://schemas.microsoft.com/office/drawing/2016/ink" xmlns:am3d="http://schemas.microsoft.com/office/drawing/2017/model3d" xmlns:o="urn:schemas-microsoft-com:office:office" xmlns:r="http://schemas.openxmlformats.org/officeDocument/2006/relationships" xmlns:m="http://schemas.openxmlformats.org/officeDocument/2006/math" xmlns:v="urn:schemas-microsoft-com:vml" xmlns:wp14="http://schemas.microsoft.com/office/word/2010/wordprocessingDrawing" xmlns:wp="http://schemas.openxmlformats.org/drawingml/2006/wordprocessingDrawing" xmlns:w10="urn:schemas-microsoft-com:office:word" xmlns:w="http://schemas.openxmlformats.org/wordprocessingml/2006/main" xmlns:w14="http://schemas.microsoft.com/office/word/2010/wordml" xmlns:w15="http://schemas.microsoft.com/office/word/2012/wordml" xmlns:w16cid="http://schemas.microsoft.com/office/word/2016/wordml/cid" xmlns:w16se="http://schemas.microsoft.com/office/word/2015/wordml/symex" xmlns:wpg="http://schemas.microsoft.com/office/word/2010/wordprocessingGroup" xmlns:wpi="http://schemas.microsoft.com/office/word/2010/wordprocessingInk" xmlns:wne="http://schemas.microsoft.com/office/word/2006/wordml" xmlns:wps="http://schemas.microsoft.com/office/word/2010/wordprocessingShape" mc:Ignorable="w14 w15 w16se w16cid wp14">
   <w:tbl>
     <w:tblPr>
       <w:tblW w:w="9180" w:type="dxa"/>
@@ -5010,7 +5052,7 @@
 </file>
 
 <file path=word/header3.xml><?xml version="1.0" encoding="utf-8"?>
-<w:hdr xmlns:wpc="http://schemas.microsoft.com/office/word/2010/wordprocessingCanvas" xmlns:cx="http://schemas.microsoft.com/office/drawing/2014/chartex" xmlns:cx1="http://schemas.microsoft.com/office/drawing/2015/9/8/chartex" xmlns:cx2="http://schemas.microsoft.com/office/drawing/2015/10/21/chartex" xmlns:cx3="http://schemas.microsoft.com/office/drawing/2016/5/9/chartex" xmlns:cx4="http://schemas.microsoft.com/office/drawing/2016/5/10/chartex" xmlns:cx5="http://schemas.microsoft.com/office/drawing/2016/5/11/chartex" xmlns:cx6="http://schemas.microsoft.com/office/drawing/2016/5/12/chartex" xmlns:cx7="http://schemas.microsoft.com/office/drawing/2016/5/13/chartex" xmlns:cx8="http://schemas.microsoft.com/office/drawing/2016/5/14/chartex" xmlns:mc="http://schemas.openxmlformats.org/markup-compatibility/2006" xmlns:aink="http://schemas.microsoft.com/office/drawing/2016/ink" xmlns:am3d="http://schemas.microsoft.com/office/drawing/2017/model3d" xmlns:o="urn:schemas-microsoft-com:office:office" xmlns:r="http://schemas.openxmlformats.org/officeDocument/2006/relationships" xmlns:m="http://schemas.openxmlformats.org/officeDocument/2006/math" xmlns:v="urn:schemas-microsoft-com:vml" xmlns:wp14="http://schemas.microsoft.com/office/word/2010/wordprocessingDrawing" xmlns:wp="http://schemas.openxmlformats.org/drawingml/2006/wordprocessingDrawing" xmlns:w10="urn:schemas-microsoft-com:office:word" xmlns:w="http://schemas.openxmlformats.org/wordprocessingml/2006/main" xmlns:w14="http://schemas.microsoft.com/office/word/2010/wordml" xmlns:w15="http://schemas.microsoft.com/office/word/2012/wordml" xmlns:w16cex="http://schemas.microsoft.com/office/word/2018/wordml/cex" xmlns:w16cid="http://schemas.microsoft.com/office/word/2016/wordml/cid" xmlns:w16="http://schemas.microsoft.com/office/word/2018/wordml" xmlns:w16sdtdh="http://schemas.microsoft.com/office/word/2020/wordml/sdtdatahash" xmlns:w16se="http://schemas.microsoft.com/office/word/2015/wordml/symex" xmlns:wpg="http://schemas.microsoft.com/office/word/2010/wordprocessingGroup" xmlns:wpi="http://schemas.microsoft.com/office/word/2010/wordprocessingInk" xmlns:wne="http://schemas.microsoft.com/office/word/2006/wordml" xmlns:wps="http://schemas.microsoft.com/office/word/2010/wordprocessingShape" mc:Ignorable="w14 w15 w16se w16cid w16 w16cex w16sdtdh wp14">
+<w:hdr xmlns:wpc="http://schemas.microsoft.com/office/word/2010/wordprocessingCanvas" xmlns:cx="http://schemas.microsoft.com/office/drawing/2014/chartex" xmlns:cx1="http://schemas.microsoft.com/office/drawing/2015/9/8/chartex" xmlns:cx2="http://schemas.microsoft.com/office/drawing/2015/10/21/chartex" xmlns:cx3="http://schemas.microsoft.com/office/drawing/2016/5/9/chartex" xmlns:cx4="http://schemas.microsoft.com/office/drawing/2016/5/10/chartex" xmlns:cx5="http://schemas.microsoft.com/office/drawing/2016/5/11/chartex" xmlns:cx6="http://schemas.microsoft.com/office/drawing/2016/5/12/chartex" xmlns:cx7="http://schemas.microsoft.com/office/drawing/2016/5/13/chartex" xmlns:cx8="http://schemas.microsoft.com/office/drawing/2016/5/14/chartex" xmlns:mc="http://schemas.openxmlformats.org/markup-compatibility/2006" xmlns:aink="http://schemas.microsoft.com/office/drawing/2016/ink" xmlns:am3d="http://schemas.microsoft.com/office/drawing/2017/model3d" xmlns:o="urn:schemas-microsoft-com:office:office" xmlns:r="http://schemas.openxmlformats.org/officeDocument/2006/relationships" xmlns:m="http://schemas.openxmlformats.org/officeDocument/2006/math" xmlns:v="urn:schemas-microsoft-com:vml" xmlns:wp14="http://schemas.microsoft.com/office/word/2010/wordprocessingDrawing" xmlns:wp="http://schemas.openxmlformats.org/drawingml/2006/wordprocessingDrawing" xmlns:w10="urn:schemas-microsoft-com:office:word" xmlns:w="http://schemas.openxmlformats.org/wordprocessingml/2006/main" xmlns:w14="http://schemas.microsoft.com/office/word/2010/wordml" xmlns:w15="http://schemas.microsoft.com/office/word/2012/wordml" xmlns:w16cid="http://schemas.microsoft.com/office/word/2016/wordml/cid" xmlns:w16se="http://schemas.microsoft.com/office/word/2015/wordml/symex" xmlns:wpg="http://schemas.microsoft.com/office/word/2010/wordprocessingGroup" xmlns:wpi="http://schemas.microsoft.com/office/word/2010/wordprocessingInk" xmlns:wne="http://schemas.microsoft.com/office/word/2006/wordml" xmlns:wps="http://schemas.microsoft.com/office/word/2010/wordprocessingShape" mc:Ignorable="w14 w15 w16se w16cid wp14">
   <w:p>
     <w:pPr>
       <w:pStyle w:val="Header"/>
@@ -5020,7 +5062,7 @@
 </file>
 
 <file path=word/numbering.xml><?xml version="1.0" encoding="utf-8"?>
-<w:numbering xmlns:wpc="http://schemas.microsoft.com/office/word/2010/wordprocessingCanvas" xmlns:cx="http://schemas.microsoft.com/office/drawing/2014/chartex" xmlns:cx1="http://schemas.microsoft.com/office/drawing/2015/9/8/chartex" xmlns:cx2="http://schemas.microsoft.com/office/drawing/2015/10/21/chartex" xmlns:cx3="http://schemas.microsoft.com/office/drawing/2016/5/9/chartex" xmlns:cx4="http://schemas.microsoft.com/office/drawing/2016/5/10/chartex" xmlns:cx5="http://schemas.microsoft.com/office/drawing/2016/5/11/chartex" xmlns:cx6="http://schemas.microsoft.com/office/drawing/2016/5/12/chartex" xmlns:cx7="http://schemas.microsoft.com/office/drawing/2016/5/13/chartex" xmlns:cx8="http://schemas.microsoft.com/office/drawing/2016/5/14/chartex" xmlns:mc="http://schemas.openxmlformats.org/markup-compatibility/2006" xmlns:aink="http://schemas.microsoft.com/office/drawing/2016/ink" xmlns:am3d="http://schemas.microsoft.com/office/drawing/2017/model3d" xmlns:o="urn:schemas-microsoft-com:office:office" xmlns:r="http://schemas.openxmlformats.org/officeDocument/2006/relationships" xmlns:m="http://schemas.openxmlformats.org/officeDocument/2006/math" xmlns:v="urn:schemas-microsoft-com:vml" xmlns:wp14="http://schemas.microsoft.com/office/word/2010/wordprocessingDrawing" xmlns:wp="http://schemas.openxmlformats.org/drawingml/2006/wordprocessingDrawing" xmlns:w10="urn:schemas-microsoft-com:office:word" xmlns:w="http://schemas.openxmlformats.org/wordprocessingml/2006/main" xmlns:w14="http://schemas.microsoft.com/office/word/2010/wordml" xmlns:w15="http://schemas.microsoft.com/office/word/2012/wordml" xmlns:w16cex="http://schemas.microsoft.com/office/word/2018/wordml/cex" xmlns:w16cid="http://schemas.microsoft.com/office/word/2016/wordml/cid" xmlns:w16="http://schemas.microsoft.com/office/word/2018/wordml" xmlns:w16sdtdh="http://schemas.microsoft.com/office/word/2020/wordml/sdtdatahash" xmlns:w16se="http://schemas.microsoft.com/office/word/2015/wordml/symex" xmlns:wpg="http://schemas.microsoft.com/office/word/2010/wordprocessingGroup" xmlns:wpi="http://schemas.microsoft.com/office/word/2010/wordprocessingInk" xmlns:wne="http://schemas.microsoft.com/office/word/2006/wordml" xmlns:wps="http://schemas.microsoft.com/office/word/2010/wordprocessingShape" mc:Ignorable="w14 w15 w16se w16cid w16 w16cex w16sdtdh wp14">
+<w:numbering xmlns:wpc="http://schemas.microsoft.com/office/word/2010/wordprocessingCanvas" xmlns:cx="http://schemas.microsoft.com/office/drawing/2014/chartex" xmlns:cx1="http://schemas.microsoft.com/office/drawing/2015/9/8/chartex" xmlns:cx2="http://schemas.microsoft.com/office/drawing/2015/10/21/chartex" xmlns:cx3="http://schemas.microsoft.com/office/drawing/2016/5/9/chartex" xmlns:cx4="http://schemas.microsoft.com/office/drawing/2016/5/10/chartex" xmlns:cx5="http://schemas.microsoft.com/office/drawing/2016/5/11/chartex" xmlns:cx6="http://schemas.microsoft.com/office/drawing/2016/5/12/chartex" xmlns:cx7="http://schemas.microsoft.com/office/drawing/2016/5/13/chartex" xmlns:cx8="http://schemas.microsoft.com/office/drawing/2016/5/14/chartex" xmlns:mc="http://schemas.openxmlformats.org/markup-compatibility/2006" xmlns:aink="http://schemas.microsoft.com/office/drawing/2016/ink" xmlns:am3d="http://schemas.microsoft.com/office/drawing/2017/model3d" xmlns:o="urn:schemas-microsoft-com:office:office" xmlns:r="http://schemas.openxmlformats.org/officeDocument/2006/relationships" xmlns:m="http://schemas.openxmlformats.org/officeDocument/2006/math" xmlns:v="urn:schemas-microsoft-com:vml" xmlns:wp14="http://schemas.microsoft.com/office/word/2010/wordprocessingDrawing" xmlns:wp="http://schemas.openxmlformats.org/drawingml/2006/wordprocessingDrawing" xmlns:w10="urn:schemas-microsoft-com:office:word" xmlns:w="http://schemas.openxmlformats.org/wordprocessingml/2006/main" xmlns:w14="http://schemas.microsoft.com/office/word/2010/wordml" xmlns:w15="http://schemas.microsoft.com/office/word/2012/wordml" xmlns:w16cid="http://schemas.microsoft.com/office/word/2016/wordml/cid" xmlns:w16se="http://schemas.microsoft.com/office/word/2015/wordml/symex" xmlns:wpg="http://schemas.microsoft.com/office/word/2010/wordprocessingGroup" xmlns:wpi="http://schemas.microsoft.com/office/word/2010/wordprocessingInk" xmlns:wne="http://schemas.microsoft.com/office/word/2006/wordml" xmlns:wps="http://schemas.microsoft.com/office/word/2010/wordprocessingShape" mc:Ignorable="w14 w15 w16se w16cid wp14">
   <w:abstractNum w:abstractNumId="0" w15:restartNumberingAfterBreak="0">
     <w:nsid w:val="03BB3E53"/>
     <w:multiLevelType w:val="hybridMultilevel"/>
@@ -7429,7 +7471,7 @@
 </file>
 
 <file path=word/styles.xml><?xml version="1.0" encoding="utf-8"?>
-<w:styles xmlns:mc="http://schemas.openxmlformats.org/markup-compatibility/2006" xmlns:r="http://schemas.openxmlformats.org/officeDocument/2006/relationships" xmlns:w="http://schemas.openxmlformats.org/wordprocessingml/2006/main" xmlns:w14="http://schemas.microsoft.com/office/word/2010/wordml" xmlns:w15="http://schemas.microsoft.com/office/word/2012/wordml" xmlns:w16cex="http://schemas.microsoft.com/office/word/2018/wordml/cex" xmlns:w16cid="http://schemas.microsoft.com/office/word/2016/wordml/cid" xmlns:w16="http://schemas.microsoft.com/office/word/2018/wordml" xmlns:w16sdtdh="http://schemas.microsoft.com/office/word/2020/wordml/sdtdatahash" xmlns:w16se="http://schemas.microsoft.com/office/word/2015/wordml/symex" mc:Ignorable="w14 w15 w16se w16cid w16 w16cex w16sdtdh">
+<w:styles xmlns:mc="http://schemas.openxmlformats.org/markup-compatibility/2006" xmlns:r="http://schemas.openxmlformats.org/officeDocument/2006/relationships" xmlns:w="http://schemas.openxmlformats.org/wordprocessingml/2006/main" xmlns:w14="http://schemas.microsoft.com/office/word/2010/wordml" xmlns:w15="http://schemas.microsoft.com/office/word/2012/wordml" xmlns:w16cid="http://schemas.microsoft.com/office/word/2016/wordml/cid" xmlns:w16se="http://schemas.microsoft.com/office/word/2015/wordml/symex" mc:Ignorable="w14 w15 w16se w16cid">
   <w:docDefaults>
     <w:rPrDefault>
       <w:rPr>
@@ -7439,7 +7481,7 @@
     </w:rPrDefault>
     <w:pPrDefault/>
   </w:docDefaults>
-  <w:latentStyles w:defLockedState="0" w:defUIPriority="99" w:defSemiHidden="0" w:defUnhideWhenUsed="0" w:defQFormat="0" w:count="376">
+  <w:latentStyles w:defLockedState="0" w:defUIPriority="99" w:defSemiHidden="0" w:defUnhideWhenUsed="0" w:defQFormat="0" w:count="375">
     <w:lsdException w:name="Normal" w:uiPriority="0" w:qFormat="1"/>
     <w:lsdException w:name="heading 1" w:uiPriority="9" w:qFormat="1"/>
     <w:lsdException w:name="heading 2" w:semiHidden="1" w:uiPriority="9" w:unhideWhenUsed="1" w:qFormat="1"/>
@@ -7815,7 +7857,6 @@
     <w:lsdException w:name="Smart Hyperlink" w:semiHidden="1" w:unhideWhenUsed="1"/>
     <w:lsdException w:name="Hashtag" w:semiHidden="1" w:unhideWhenUsed="1"/>
     <w:lsdException w:name="Unresolved Mention" w:semiHidden="1" w:unhideWhenUsed="1"/>
-    <w:lsdException w:name="Smart Link" w:semiHidden="1" w:unhideWhenUsed="1"/>
   </w:latentStyles>
   <w:style w:type="paragraph" w:default="1" w:styleId="Normal">
     <w:name w:val="Normal"/>
@@ -8762,15 +8803,6 @@
 </file>
 
 <file path=customXml/item1.xml><?xml version="1.0" encoding="utf-8"?>
-<?mso-contentType ?>
-<FormTemplates xmlns="http://schemas.microsoft.com/sharepoint/v3/contenttype/forms">
-  <Display>DocumentLibraryForm</Display>
-  <Edit>DocumentLibraryForm</Edit>
-  <New>DocumentLibraryForm</New>
-</FormTemplates>
-</file>
-
-<file path=customXml/item2.xml><?xml version="1.0" encoding="utf-8"?>
 <p:properties xmlns:p="http://schemas.microsoft.com/office/2006/metadata/properties" xmlns:xsi="http://www.w3.org/2001/XMLSchema-instance" xmlns:pc="http://schemas.microsoft.com/office/infopath/2007/PartnerControls">
   <documentManagement>
     <TaxCatchAll xmlns="32e2c7cf-ce1e-48ea-a8a6-9e61056004ec" xsi:nil="true"/>
@@ -8779,6 +8811,15 @@
     </lcf76f155ced4ddcb4097134ff3c332f>
   </documentManagement>
 </p:properties>
+</file>
+
+<file path=customXml/item2.xml><?xml version="1.0" encoding="utf-8"?>
+<?mso-contentType ?>
+<FormTemplates xmlns="http://schemas.microsoft.com/sharepoint/v3/contenttype/forms">
+  <Display>DocumentLibraryForm</Display>
+  <Edit>DocumentLibraryForm</Edit>
+  <New>DocumentLibraryForm</New>
+</FormTemplates>
 </file>
 
 <file path=customXml/item3.xml><?xml version="1.0" encoding="utf-8"?>
@@ -8989,20 +9030,20 @@
 </file>
 
 <file path=customXml/itemProps1.xml><?xml version="1.0" encoding="utf-8"?>
-<ds:datastoreItem xmlns:ds="http://schemas.openxmlformats.org/officeDocument/2006/customXml" ds:itemID="{5E10BE0B-6D5D-4981-B6F6-ABB6987C1875}">
-  <ds:schemaRefs>
-    <ds:schemaRef ds:uri="http://schemas.microsoft.com/sharepoint/v3/contenttype/forms"/>
-  </ds:schemaRefs>
-</ds:datastoreItem>
-</file>
-
-<file path=customXml/itemProps2.xml><?xml version="1.0" encoding="utf-8"?>
 <ds:datastoreItem xmlns:ds="http://schemas.openxmlformats.org/officeDocument/2006/customXml" ds:itemID="{E677C7D8-5611-4FA3-9FAD-A4F5571B1160}">
   <ds:schemaRefs>
     <ds:schemaRef ds:uri="http://schemas.microsoft.com/office/2006/metadata/properties"/>
     <ds:schemaRef ds:uri="http://schemas.microsoft.com/office/infopath/2007/PartnerControls"/>
     <ds:schemaRef ds:uri="32e2c7cf-ce1e-48ea-a8a6-9e61056004ec"/>
     <ds:schemaRef ds:uri="ed842582-1cbd-44c4-8918-7b1de14440a1"/>
+  </ds:schemaRefs>
+</ds:datastoreItem>
+</file>
+
+<file path=customXml/itemProps2.xml><?xml version="1.0" encoding="utf-8"?>
+<ds:datastoreItem xmlns:ds="http://schemas.openxmlformats.org/officeDocument/2006/customXml" ds:itemID="{5E10BE0B-6D5D-4981-B6F6-ABB6987C1875}">
+  <ds:schemaRefs>
+    <ds:schemaRef ds:uri="http://schemas.microsoft.com/sharepoint/v3/contenttype/forms"/>
   </ds:schemaRefs>
 </ds:datastoreItem>
 </file>
@@ -9027,7 +9068,7 @@
 </file>
 
 <file path=customXml/itemProps4.xml><?xml version="1.0" encoding="utf-8"?>
-<ds:datastoreItem xmlns:ds="http://schemas.openxmlformats.org/officeDocument/2006/customXml" ds:itemID="{1BB7F2BF-9A9B-42A9-B533-25430D7FBFD3}">
+<ds:datastoreItem xmlns:ds="http://schemas.openxmlformats.org/officeDocument/2006/customXml" ds:itemID="{4541450A-F864-4945-88B6-204DD7CED9CD}">
   <ds:schemaRefs>
     <ds:schemaRef ds:uri="http://schemas.openxmlformats.org/officeDocument/2006/bibliography"/>
   </ds:schemaRefs>

</xml_diff>